<commit_message>
minor changes (discussed over Slack)
</commit_message>
<xml_diff>
--- a/write-up/Cortex/Round 3/replies to reviewers_0423.docx
+++ b/write-up/Cortex/Round 3/replies to reviewers_0423.docx
@@ -3071,16 +3071,7 @@
             <w:sz w:val="22"/>
             <w:szCs w:val="22"/>
           </w:rPr>
-          <w:t>In both</w:t>
-        </w:r>
-        <w:r>
-          <w:rPr>
-            <w:rFonts w:ascii="Times New Roman" w:hAnsi="Times New Roman"/>
-            <w:color w:val="000000"/>
-            <w:sz w:val="22"/>
-            <w:szCs w:val="22"/>
-          </w:rPr>
-          <w:t xml:space="preserve"> </w:t>
+          <w:t xml:space="preserve">In both </w:t>
         </w:r>
       </w:ins>
       <w:del w:id="11" w:author="Xin Xie" w:date="2023-04-23T00:08:00Z">
@@ -3714,31 +3705,7 @@
           <w:sz w:val="22"/>
           <w:szCs w:val="22"/>
         </w:rPr>
-        <w:t xml:space="preserve">-Lugo, and </w:t>
-      </w:r>
-      <w:proofErr w:type="spellStart"/>
-      <w:r>
-        <w:rPr>
-          <w:rFonts w:ascii="Times" w:eastAsia="Times New Roman" w:hAnsi="Times"/>
-          <w:i/>
-          <w:iCs/>
-          <w:color w:val="000000" w:themeColor="text1"/>
-          <w:sz w:val="22"/>
-          <w:szCs w:val="22"/>
-        </w:rPr>
-        <w:t>Kurumada</w:t>
-      </w:r>
-      <w:proofErr w:type="spellEnd"/>
-      <w:r>
-        <w:rPr>
-          <w:rFonts w:ascii="Times" w:eastAsia="Times New Roman" w:hAnsi="Times"/>
-          <w:i/>
-          <w:iCs/>
-          <w:color w:val="000000" w:themeColor="text1"/>
-          <w:sz w:val="22"/>
-          <w:szCs w:val="22"/>
-        </w:rPr>
-        <w:t xml:space="preserve"> (</w:t>
+        <w:t>-Lugo, and Kurumada (</w:t>
       </w:r>
       <w:r>
         <w:rPr>
@@ -4096,16 +4063,7 @@
             <w:sz w:val="22"/>
             <w:szCs w:val="22"/>
           </w:rPr>
-          <w:t>a</w:t>
-        </w:r>
-        <w:r>
-          <w:rPr>
-            <w:rFonts w:ascii="Times" w:eastAsia="Times New Roman" w:hAnsi="Times"/>
-            <w:color w:val="000000" w:themeColor="text1"/>
-            <w:sz w:val="22"/>
-            <w:szCs w:val="22"/>
-          </w:rPr>
-          <w:t xml:space="preserve"> </w:t>
+          <w:t xml:space="preserve">a </w:t>
         </w:r>
       </w:ins>
       <w:r>
@@ -4496,16 +4454,7 @@
             <w:sz w:val="22"/>
             <w:szCs w:val="22"/>
           </w:rPr>
-          <w:t>all</w:t>
-        </w:r>
-        <w:r>
-          <w:rPr>
-            <w:rFonts w:ascii="Times" w:eastAsia="Times New Roman" w:hAnsi="Times"/>
-            <w:color w:val="000000" w:themeColor="text1"/>
-            <w:sz w:val="22"/>
-            <w:szCs w:val="22"/>
-          </w:rPr>
-          <w:t xml:space="preserve"> </w:t>
+          <w:t xml:space="preserve">all </w:t>
         </w:r>
       </w:ins>
       <w:r>
@@ -5208,16 +5157,7 @@
             <w:sz w:val="22"/>
             <w:szCs w:val="22"/>
           </w:rPr>
-          <w:t>when</w:t>
-        </w:r>
-        <w:r>
-          <w:rPr>
-            <w:rFonts w:ascii="Times" w:eastAsia="Times New Roman" w:hAnsi="Times"/>
-            <w:color w:val="000000" w:themeColor="text1"/>
-            <w:sz w:val="22"/>
-            <w:szCs w:val="22"/>
-          </w:rPr>
-          <w:t xml:space="preserve"> </w:t>
+          <w:t xml:space="preserve">when </w:t>
         </w:r>
       </w:ins>
       <w:r>
@@ -5257,16 +5197,7 @@
             <w:sz w:val="22"/>
             <w:szCs w:val="22"/>
           </w:rPr>
-          <w:t>in those cases, the</w:t>
-        </w:r>
-        <w:r>
-          <w:rPr>
-            <w:rFonts w:ascii="Times" w:eastAsia="Times New Roman" w:hAnsi="Times"/>
-            <w:color w:val="000000" w:themeColor="text1"/>
-            <w:sz w:val="22"/>
-            <w:szCs w:val="22"/>
-          </w:rPr>
-          <w:t xml:space="preserve"> </w:t>
+          <w:t xml:space="preserve">in those cases, the </w:t>
         </w:r>
       </w:ins>
       <w:r>
@@ -6556,27 +6487,7 @@
           <w:sz w:val="22"/>
           <w:szCs w:val="22"/>
         </w:rPr>
-        <w:t xml:space="preserve">-Lugo, &amp; </w:t>
-      </w:r>
-      <w:proofErr w:type="spellStart"/>
-      <w:r>
-        <w:rPr>
-          <w:rFonts w:ascii="Times" w:eastAsia="Times New Roman" w:hAnsi="Times"/>
-          <w:color w:val="000000" w:themeColor="text1"/>
-          <w:sz w:val="22"/>
-          <w:szCs w:val="22"/>
-        </w:rPr>
-        <w:t>Kurumada</w:t>
-      </w:r>
-      <w:proofErr w:type="spellEnd"/>
-      <w:r>
-        <w:rPr>
-          <w:rFonts w:ascii="Times" w:eastAsia="Times New Roman" w:hAnsi="Times"/>
-          <w:color w:val="000000" w:themeColor="text1"/>
-          <w:sz w:val="22"/>
-          <w:szCs w:val="22"/>
-        </w:rPr>
-        <w:t xml:space="preserve">, 2021; Tan, </w:t>
+        <w:t xml:space="preserve">-Lugo, &amp; Kurumada, 2021; Tan, </w:t>
       </w:r>
       <w:proofErr w:type="spellStart"/>
       <w:r>
@@ -7217,16 +7128,7 @@
             <w:sz w:val="22"/>
             <w:szCs w:val="22"/>
           </w:rPr>
-          <w:t>is</w:t>
-        </w:r>
-        <w:r>
-          <w:rPr>
-            <w:rFonts w:ascii="Times" w:eastAsia="Times New Roman" w:hAnsi="Times"/>
-            <w:color w:val="000000" w:themeColor="text1"/>
-            <w:sz w:val="22"/>
-            <w:szCs w:val="22"/>
-          </w:rPr>
-          <w:t xml:space="preserve"> </w:t>
+          <w:t xml:space="preserve">is </w:t>
         </w:r>
       </w:ins>
       <w:r>
@@ -8531,27 +8433,7 @@
           <w:sz w:val="22"/>
           <w:szCs w:val="22"/>
         </w:rPr>
-        <w:t xml:space="preserve">-Lugo, &amp; </w:t>
-      </w:r>
-      <w:proofErr w:type="spellStart"/>
-      <w:r>
-        <w:rPr>
-          <w:rFonts w:ascii="Times" w:eastAsia="Times New Roman" w:hAnsi="Times"/>
-          <w:color w:val="000000" w:themeColor="text1"/>
-          <w:sz w:val="22"/>
-          <w:szCs w:val="22"/>
-        </w:rPr>
-        <w:t>Kurumada</w:t>
-      </w:r>
-      <w:proofErr w:type="spellEnd"/>
-      <w:r>
-        <w:rPr>
-          <w:rFonts w:ascii="Times" w:eastAsia="Times New Roman" w:hAnsi="Times"/>
-          <w:color w:val="000000" w:themeColor="text1"/>
-          <w:sz w:val="22"/>
-          <w:szCs w:val="22"/>
-        </w:rPr>
-        <w:t xml:space="preserve"> (2021). We now cite these papers</w:t>
+        <w:t>-Lugo, &amp; Kurumada (2021). We now cite these papers</w:t>
       </w:r>
       <w:r>
         <w:rPr>
@@ -8691,16 +8573,7 @@
             <w:sz w:val="22"/>
             <w:szCs w:val="22"/>
           </w:rPr>
-          <w:t>normalization models’ performance fall short of</w:t>
-        </w:r>
-        <w:r>
-          <w:rPr>
-            <w:rFonts w:ascii="Times" w:eastAsia="Times New Roman" w:hAnsi="Times"/>
-            <w:color w:val="000000" w:themeColor="text1"/>
-            <w:sz w:val="22"/>
-            <w:szCs w:val="22"/>
-          </w:rPr>
-          <w:t xml:space="preserve"> human performance in </w:t>
+          <w:t xml:space="preserve">normalization models’ performance fall short of human performance in </w:t>
         </w:r>
       </w:ins>
       <w:proofErr w:type="spellStart"/>
@@ -10575,7 +10448,58 @@
           <w:sz w:val="22"/>
           <w:szCs w:val="22"/>
         </w:rPr>
-        <w:t xml:space="preserve">are visualizing results differently (we’re not; we’re intentionally following the standard of the field when we present the results). Rather, we’re making a point about how thinking about PR studies in terms of a single continuum is misleading. Regardless of whether experimenters plot their results along a single cue dimension, listeners might use all available cues, and that can really change how one ought to interpret the result (e.g., in a separate paper we are finding that evidence that would appear as rejecting changes in decision-making if one falsely assumes a single cue dimension is actually </w:t>
+        <w:t xml:space="preserve">are visualizing results differently (we’re not; we’re intentionally following the standard of the field when we present the results). Rather, we’re making a point about how thinking about </w:t>
+      </w:r>
+      <w:ins w:id="84" w:author="Kurumada, Chigusa" w:date="2023-04-23T12:57:00Z">
+        <w:r>
+          <w:rPr>
+            <w:rFonts w:ascii="Times" w:eastAsia="Times New Roman" w:hAnsi="Times"/>
+            <w:color w:val="000000" w:themeColor="text1"/>
+            <w:sz w:val="22"/>
+            <w:szCs w:val="22"/>
+          </w:rPr>
+          <w:t>perceptual recalibration</w:t>
+        </w:r>
+      </w:ins>
+      <w:del w:id="85" w:author="Kurumada, Chigusa" w:date="2023-04-23T12:57:00Z">
+        <w:r>
+          <w:rPr>
+            <w:rFonts w:ascii="Times" w:eastAsia="Times New Roman" w:hAnsi="Times"/>
+            <w:color w:val="000000" w:themeColor="text1"/>
+            <w:sz w:val="22"/>
+            <w:szCs w:val="22"/>
+          </w:rPr>
+          <w:delText>PR</w:delText>
+        </w:r>
+      </w:del>
+      <w:r>
+        <w:rPr>
+          <w:rFonts w:ascii="Times" w:eastAsia="Times New Roman" w:hAnsi="Times"/>
+          <w:color w:val="000000" w:themeColor="text1"/>
+          <w:sz w:val="22"/>
+          <w:szCs w:val="22"/>
+        </w:rPr>
+        <w:t xml:space="preserve"> studies in terms of a single continuum </w:t>
+      </w:r>
+      <w:proofErr w:type="gramStart"/>
+      <w:r>
+        <w:rPr>
+          <w:rFonts w:ascii="Times" w:eastAsia="Times New Roman" w:hAnsi="Times"/>
+          <w:color w:val="000000" w:themeColor="text1"/>
+          <w:sz w:val="22"/>
+          <w:szCs w:val="22"/>
+        </w:rPr>
+        <w:t>is</w:t>
+      </w:r>
+      <w:proofErr w:type="gramEnd"/>
+      <w:r>
+        <w:rPr>
+          <w:rFonts w:ascii="Times" w:eastAsia="Times New Roman" w:hAnsi="Times"/>
+          <w:color w:val="000000" w:themeColor="text1"/>
+          <w:sz w:val="22"/>
+          <w:szCs w:val="22"/>
+        </w:rPr>
+        <w:t xml:space="preserve"> misleading. Regardless of whether experimenters plot their results along a single cue dimension, listeners might use all available cues, and that can really change how one ought to interpret the result (e.g., in a separate paper we are finding that evidence that would appear as rejecting changes in decision-making if one falsely assumes a single cue dimension is actually </w:t>
       </w:r>
       <w:r>
         <w:rPr>
@@ -10782,27 +10706,69 @@
           <w:sz w:val="22"/>
           <w:szCs w:val="22"/>
         </w:rPr>
-        <w:t xml:space="preserve">That does look like a </w:t>
-      </w:r>
-      <w:proofErr w:type="gramStart"/>
-      <w:r>
-        <w:rPr>
-          <w:rFonts w:ascii="Times" w:eastAsia="Times New Roman" w:hAnsi="Times"/>
-          <w:color w:val="000000" w:themeColor="text1"/>
-          <w:sz w:val="22"/>
-          <w:szCs w:val="22"/>
-        </w:rPr>
-        <w:t>really nice</w:t>
-      </w:r>
-      <w:proofErr w:type="gramEnd"/>
-      <w:r>
-        <w:rPr>
-          <w:rFonts w:ascii="Times" w:eastAsia="Times New Roman" w:hAnsi="Times"/>
-          <w:color w:val="000000" w:themeColor="text1"/>
-          <w:sz w:val="22"/>
-          <w:szCs w:val="22"/>
-        </w:rPr>
-        <w:t xml:space="preserve"> paper. Thank you (and added</w:t>
+        <w:t>Th</w:t>
+      </w:r>
+      <w:ins w:id="86" w:author="Kurumada, Chigusa" w:date="2023-04-23T12:57:00Z">
+        <w:r>
+          <w:rPr>
+            <w:rFonts w:ascii="Times" w:eastAsia="Times New Roman" w:hAnsi="Times"/>
+            <w:color w:val="000000" w:themeColor="text1"/>
+            <w:sz w:val="22"/>
+            <w:szCs w:val="22"/>
+          </w:rPr>
+          <w:t xml:space="preserve">is is indeed a </w:t>
+        </w:r>
+      </w:ins>
+      <w:del w:id="87" w:author="Kurumada, Chigusa" w:date="2023-04-23T12:57:00Z">
+        <w:r>
+          <w:rPr>
+            <w:rFonts w:ascii="Times" w:eastAsia="Times New Roman" w:hAnsi="Times"/>
+            <w:color w:val="000000" w:themeColor="text1"/>
+            <w:sz w:val="22"/>
+            <w:szCs w:val="22"/>
+          </w:rPr>
+          <w:delText xml:space="preserve">at does look like a really nice </w:delText>
+        </w:r>
+      </w:del>
+      <w:r>
+        <w:rPr>
+          <w:rFonts w:ascii="Times" w:eastAsia="Times New Roman" w:hAnsi="Times"/>
+          <w:color w:val="000000" w:themeColor="text1"/>
+          <w:sz w:val="22"/>
+          <w:szCs w:val="22"/>
+        </w:rPr>
+        <w:t>paper</w:t>
+      </w:r>
+      <w:ins w:id="88" w:author="Kurumada, Chigusa" w:date="2023-04-23T12:57:00Z">
+        <w:r>
+          <w:rPr>
+            <w:rFonts w:ascii="Times" w:eastAsia="Times New Roman" w:hAnsi="Times"/>
+            <w:color w:val="000000" w:themeColor="text1"/>
+            <w:sz w:val="22"/>
+            <w:szCs w:val="22"/>
+          </w:rPr>
+          <w:t xml:space="preserve"> relevant to the point </w:t>
+        </w:r>
+      </w:ins>
+      <w:ins w:id="89" w:author="Kurumada, Chigusa" w:date="2023-04-23T12:58:00Z">
+        <w:r>
+          <w:rPr>
+            <w:rFonts w:ascii="Times" w:eastAsia="Times New Roman" w:hAnsi="Times"/>
+            <w:color w:val="000000" w:themeColor="text1"/>
+            <w:sz w:val="22"/>
+            <w:szCs w:val="22"/>
+          </w:rPr>
+          <w:t>that we are making here</w:t>
+        </w:r>
+      </w:ins>
+      <w:r>
+        <w:rPr>
+          <w:rFonts w:ascii="Times" w:eastAsia="Times New Roman" w:hAnsi="Times"/>
+          <w:color w:val="000000" w:themeColor="text1"/>
+          <w:sz w:val="22"/>
+          <w:szCs w:val="22"/>
+        </w:rPr>
+        <w:t>. Thank you (and added</w:t>
       </w:r>
       <w:r>
         <w:rPr>

</xml_diff>